<commit_message>
Implement lead time feature and update quote generation process
- Added a new lead time selection feature in the GUI, allowing users to choose from predefined options such as "In Stock" and various delivery timelines.
- Updated the quote generation process to include lead time in the generated documents, enhancing the accuracy and relevance of quotes.
- Modified the database schema to support lead time options, ensuring proper storage and retrieval of lead time data.
- Enhanced the word template processor to incorporate lead time into the quote templates, improving the overall quote presentation.
- Updated documentation to reflect the new lead time feature and its usage in the quote generation process.
</commit_message>
<xml_diff>
--- a/export/templates/LS2000_template.docx
+++ b/export/templates/LS2000_template.docx
@@ -1,6 +1,6 @@
 
 <file path=word/document.xml><?xml version="1.0" encoding="utf-8"?>
-<w:document xmlns:o="urn:schemas-microsoft-com:office:office" xmlns:r="http://schemas.openxmlformats.org/officeDocument/2006/relationships" xmlns:v="urn:schemas-microsoft-com:vml" xmlns:w="http://schemas.openxmlformats.org/wordprocessingml/2006/main" xmlns:w10="urn:schemas-microsoft-com:office:word" xmlns:wp="http://schemas.openxmlformats.org/drawingml/2006/wordprocessingDrawing" xmlns:wps="http://schemas.microsoft.com/office/word/2010/wordprocessingShape" xmlns:wpg="http://schemas.microsoft.com/office/word/2010/wordprocessingGroup" xmlns:mc="http://schemas.openxmlformats.org/markup-compatibility/2006" xmlns:wp14="http://schemas.microsoft.com/office/word/2010/wordprocessingDrawing" xmlns:w14="http://schemas.microsoft.com/office/word/2010/wordml" xmlns:w15="http://schemas.microsoft.com/office/word/2012/wordml" mc:Ignorable="w14 wp14 w15">
+<w:document xmlns:o="urn:schemas-microsoft-com:office:office" xmlns:r="http://schemas.openxmlformats.org/officeDocument/2006/relationships" xmlns:v="urn:schemas-microsoft-com:vml" xmlns:w="http://schemas.openxmlformats.org/wordprocessingml/2006/main" xmlns:w10="urn:schemas-microsoft-com:office:word" xmlns:wp="http://schemas.openxmlformats.org/drawingml/2006/wordprocessingDrawing" xmlns:pic="http://schemas.openxmlformats.org/drawingml/2006/picture" xmlns:wps="http://schemas.microsoft.com/office/word/2010/wordprocessingShape" xmlns:wpg="http://schemas.microsoft.com/office/word/2010/wordprocessingGroup" xmlns:mc="http://schemas.openxmlformats.org/markup-compatibility/2006" xmlns:wp14="http://schemas.microsoft.com/office/word/2010/wordprocessingDrawing" xmlns:w14="http://schemas.microsoft.com/office/word/2010/wordml" xmlns:w15="http://schemas.microsoft.com/office/word/2012/wordml" mc:Ignorable="w14 wp14 w15">
   <w:body>
     <w:p>
       <w:pPr>
@@ -203,7 +203,7 @@
         <w:pStyle w:val="Normal"/>
         <w:numPr>
           <w:ilvl w:val="0"/>
-          <w:numId w:val="4"/>
+          <w:numId w:val="3"/>
         </w:numPr>
         <w:tabs>
           <w:tab w:val="clear" w:pos="720"/>
@@ -215,163 +215,6 @@
       <w:r>
         <w:rPr/>
         <w:t>Supply Voltage: {{supply_voltage}}</w:t>
-      </w:r>
-    </w:p>
-    <w:p>
-      <w:pPr>
-        <w:pStyle w:val="Normal"/>
-        <w:numPr>
-          <w:ilvl w:val="0"/>
-          <w:numId w:val="4"/>
-        </w:numPr>
-        <w:tabs>
-          <w:tab w:val="clear" w:pos="720"/>
-          <w:tab w:val="left" w:pos="1800" w:leader="none"/>
-        </w:tabs>
-        <w:ind w:hanging="360" w:left="1800" w:right="0"/>
-        <w:rPr/>
-      </w:pPr>
-      <w:r>
-        <w:rPr/>
-        <w:t>Output: 10 Amp SPDT Relay</w:t>
-      </w:r>
-    </w:p>
-    <w:p>
-      <w:pPr>
-        <w:pStyle w:val="Normal"/>
-        <w:numPr>
-          <w:ilvl w:val="0"/>
-          <w:numId w:val="4"/>
-        </w:numPr>
-        <w:tabs>
-          <w:tab w:val="clear" w:pos="720"/>
-          <w:tab w:val="left" w:pos="1800" w:leader="none"/>
-        </w:tabs>
-        <w:ind w:hanging="360" w:left="1800" w:right="0"/>
-        <w:rPr/>
-      </w:pPr>
-      <w:r>
-        <w:rPr/>
-        <w:t>Selectable Fail-Safe High or Low Level</w:t>
-      </w:r>
-    </w:p>
-    <w:p>
-      <w:pPr>
-        <w:pStyle w:val="Normal"/>
-        <w:numPr>
-          <w:ilvl w:val="0"/>
-          <w:numId w:val="4"/>
-        </w:numPr>
-        <w:tabs>
-          <w:tab w:val="clear" w:pos="720"/>
-          <w:tab w:val="left" w:pos="1800" w:leader="none"/>
-        </w:tabs>
-        <w:ind w:hanging="360" w:left="1800" w:right="0"/>
-        <w:rPr/>
-      </w:pPr>
-      <w:r>
-        <w:rPr/>
-        <w:t>Process Connection: {{pc_size}} {{pc_rate}} {{pc_type}}, {{pc_matt}} ({{max_pressure}} Max.)</w:t>
-      </w:r>
-    </w:p>
-    <w:p>
-      <w:pPr>
-        <w:pStyle w:val="Normal"/>
-        <w:numPr>
-          <w:ilvl w:val="0"/>
-          <w:numId w:val="4"/>
-        </w:numPr>
-        <w:tabs>
-          <w:tab w:val="clear" w:pos="720"/>
-          <w:tab w:val="left" w:pos="1800" w:leader="none"/>
-        </w:tabs>
-        <w:ind w:hanging="360" w:left="1800" w:right="0"/>
-        <w:rPr/>
-      </w:pPr>
-      <w:r>
-        <w:rPr/>
-        <w:t>Insulator: {{ins_material}}, {{ins_length}} {{ins_long}} ({{ins_temp}} F)</w:t>
-      </w:r>
-    </w:p>
-    <w:p>
-      <w:pPr>
-        <w:pStyle w:val="Normal"/>
-        <w:numPr>
-          <w:ilvl w:val="0"/>
-          <w:numId w:val="4"/>
-        </w:numPr>
-        <w:tabs>
-          <w:tab w:val="clear" w:pos="720"/>
-          <w:tab w:val="left" w:pos="1800" w:leader="none"/>
-        </w:tabs>
-        <w:ind w:hanging="360" w:left="1800" w:right="0"/>
-        <w:rPr/>
-      </w:pPr>
-      <w:r>
-        <w:rPr/>
-        <w:t>Probe: {{probe_size}}" Diameter {{probe_material}} x {{probe_length}}"</w:t>
-      </w:r>
-    </w:p>
-    <w:p>
-      <w:pPr>
-        <w:pStyle w:val="Normal"/>
-        <w:numPr>
-          <w:ilvl w:val="0"/>
-          <w:numId w:val="4"/>
-        </w:numPr>
-        <w:tabs>
-          <w:tab w:val="clear" w:pos="720"/>
-          <w:tab w:val="left" w:pos="1800" w:leader="none"/>
-        </w:tabs>
-        <w:ind w:hanging="360" w:left="1800" w:right="0"/>
-        <w:rPr/>
-      </w:pPr>
-      <w:r>
-        <w:rPr/>
-        <w:t>Housing: Cast Aluminum, NEMA 7, C, D; NEMA 9, E, F, &amp; G</w:t>
-      </w:r>
-    </w:p>
-    <w:p>
-      <w:pPr>
-        <w:pStyle w:val="Normal"/>
-        <w:numPr>
-          <w:ilvl w:val="0"/>
-          <w:numId w:val="4"/>
-        </w:numPr>
-        <w:ind w:hanging="360" w:left="1800" w:right="0"/>
-        <w:rPr/>
-      </w:pPr>
-      <w:r>
-        <w:rPr/>
-        <w:t>2-Year Warranty</w:t>
-      </w:r>
-    </w:p>
-    <w:p>
-      <w:pPr>
-        <w:pStyle w:val="Normal"/>
-        <w:rPr/>
-      </w:pPr>
-      <w:r>
-        <w:rPr/>
-      </w:r>
-    </w:p>
-    <w:p>
-      <w:pPr>
-        <w:pStyle w:val="Normal"/>
-        <w:rPr/>
-      </w:pPr>
-      <w:r>
-        <w:rPr/>
-      </w:r>
-    </w:p>
-    <w:p>
-      <w:pPr>
-        <w:pStyle w:val="Normal"/>
-        <w:rPr/>
-      </w:pPr>
-      <w:r>
-        <w:rPr/>
-        <w:t>Notes:</w:t>
       </w:r>
     </w:p>
     <w:p>
@@ -381,11 +224,16 @@
           <w:ilvl w:val="0"/>
           <w:numId w:val="3"/>
         </w:numPr>
-        <w:rPr/>
-      </w:pPr>
-      <w:r>
-        <w:rPr/>
-        <w:t>For longer probes please add $ {{length_adder}} {{adder_per}}</w:t>
+        <w:tabs>
+          <w:tab w:val="clear" w:pos="720"/>
+          <w:tab w:val="left" w:pos="1800" w:leader="none"/>
+        </w:tabs>
+        <w:ind w:hanging="360" w:left="1800" w:right="0"/>
+        <w:rPr/>
+      </w:pPr>
+      <w:r>
+        <w:rPr/>
+        <w:t>Output: 10 Amp SPDT Relay</w:t>
       </w:r>
     </w:p>
     <w:p>
@@ -395,11 +243,16 @@
           <w:ilvl w:val="0"/>
           <w:numId w:val="3"/>
         </w:numPr>
-        <w:rPr/>
-      </w:pPr>
-      <w:r>
-        <w:rPr/>
-        <w:t>Other supply voltages available at no extra charge</w:t>
+        <w:tabs>
+          <w:tab w:val="clear" w:pos="720"/>
+          <w:tab w:val="left" w:pos="1800" w:leader="none"/>
+        </w:tabs>
+        <w:ind w:hanging="360" w:left="1800" w:right="0"/>
+        <w:rPr/>
+      </w:pPr>
+      <w:r>
+        <w:rPr/>
+        <w:t>Selectable Fail-Safe High or Low Level</w:t>
       </w:r>
     </w:p>
     <w:p>
@@ -409,6 +262,153 @@
           <w:ilvl w:val="0"/>
           <w:numId w:val="3"/>
         </w:numPr>
+        <w:tabs>
+          <w:tab w:val="clear" w:pos="720"/>
+          <w:tab w:val="left" w:pos="1800" w:leader="none"/>
+        </w:tabs>
+        <w:ind w:hanging="360" w:left="1800" w:right="0"/>
+        <w:rPr/>
+      </w:pPr>
+      <w:r>
+        <w:rPr/>
+        <w:t>Process Connection: {{pc_size}} {{pc_rate}} {{pc_type}}, {{pc_matt}} ({{max_pressure}} Max.)</w:t>
+      </w:r>
+    </w:p>
+    <w:p>
+      <w:pPr>
+        <w:pStyle w:val="Normal"/>
+        <w:numPr>
+          <w:ilvl w:val="0"/>
+          <w:numId w:val="3"/>
+        </w:numPr>
+        <w:tabs>
+          <w:tab w:val="clear" w:pos="720"/>
+          <w:tab w:val="left" w:pos="1800" w:leader="none"/>
+        </w:tabs>
+        <w:ind w:hanging="360" w:left="1800" w:right="0"/>
+        <w:rPr/>
+      </w:pPr>
+      <w:r>
+        <w:rPr/>
+        <w:t>Insulator: {{ins_material}}, {{ins_length}} {{ins_long}} ({{ins_temp}} F)</w:t>
+      </w:r>
+    </w:p>
+    <w:p>
+      <w:pPr>
+        <w:pStyle w:val="Normal"/>
+        <w:numPr>
+          <w:ilvl w:val="0"/>
+          <w:numId w:val="3"/>
+        </w:numPr>
+        <w:tabs>
+          <w:tab w:val="clear" w:pos="720"/>
+          <w:tab w:val="left" w:pos="1800" w:leader="none"/>
+        </w:tabs>
+        <w:ind w:hanging="360" w:left="1800" w:right="0"/>
+        <w:rPr/>
+      </w:pPr>
+      <w:r>
+        <w:rPr/>
+        <w:t>Probe: {{probe_size}}" Diameter {{probe_material}} x {{probe_length}}"</w:t>
+      </w:r>
+    </w:p>
+    <w:p>
+      <w:pPr>
+        <w:pStyle w:val="Normal"/>
+        <w:numPr>
+          <w:ilvl w:val="0"/>
+          <w:numId w:val="3"/>
+        </w:numPr>
+        <w:tabs>
+          <w:tab w:val="clear" w:pos="720"/>
+          <w:tab w:val="left" w:pos="1800" w:leader="none"/>
+        </w:tabs>
+        <w:ind w:hanging="360" w:left="1800" w:right="0"/>
+        <w:rPr/>
+      </w:pPr>
+      <w:r>
+        <w:rPr/>
+        <w:t>Housing: Cast Aluminum, NEMA 7, C, D; NEMA 9, E, F, &amp; G</w:t>
+      </w:r>
+    </w:p>
+    <w:p>
+      <w:pPr>
+        <w:pStyle w:val="Normal"/>
+        <w:numPr>
+          <w:ilvl w:val="0"/>
+          <w:numId w:val="3"/>
+        </w:numPr>
+        <w:ind w:hanging="360" w:left="1800" w:right="0"/>
+        <w:rPr/>
+      </w:pPr>
+      <w:r>
+        <w:rPr/>
+        <w:t>2-Year Warranty</w:t>
+      </w:r>
+    </w:p>
+    <w:p>
+      <w:pPr>
+        <w:pStyle w:val="Normal"/>
+        <w:rPr/>
+      </w:pPr>
+      <w:r>
+        <w:rPr/>
+      </w:r>
+    </w:p>
+    <w:p>
+      <w:pPr>
+        <w:pStyle w:val="Normal"/>
+        <w:rPr/>
+      </w:pPr>
+      <w:r>
+        <w:rPr/>
+      </w:r>
+    </w:p>
+    <w:p>
+      <w:pPr>
+        <w:pStyle w:val="Normal"/>
+        <w:rPr/>
+      </w:pPr>
+      <w:r>
+        <w:rPr/>
+        <w:t>Notes:</w:t>
+      </w:r>
+    </w:p>
+    <w:p>
+      <w:pPr>
+        <w:pStyle w:val="Normal"/>
+        <w:numPr>
+          <w:ilvl w:val="0"/>
+          <w:numId w:val="2"/>
+        </w:numPr>
+        <w:rPr/>
+      </w:pPr>
+      <w:r>
+        <w:rPr/>
+        <w:t>For longer probes please add $ {{length_adder}} {{adder_per}}</w:t>
+      </w:r>
+    </w:p>
+    <w:p>
+      <w:pPr>
+        <w:pStyle w:val="Normal"/>
+        <w:numPr>
+          <w:ilvl w:val="0"/>
+          <w:numId w:val="2"/>
+        </w:numPr>
+        <w:rPr/>
+      </w:pPr>
+      <w:r>
+        <w:rPr/>
+        <w:t>Other supply voltages available at no extra charge</w:t>
+      </w:r>
+    </w:p>
+    <w:p>
+      <w:pPr>
+        <w:pStyle w:val="Normal"/>
+        <w:numPr>
+          <w:ilvl w:val="0"/>
+          <w:numId w:val="2"/>
+        </w:numPr>
         <w:rPr/>
       </w:pPr>
       <w:r>
@@ -437,8 +437,17 @@
           <w:szCs w:val="24"/>
         </w:rPr>
         <w:t xml:space="preserve">Delivery: </w:t>
-        <w:tab/>
-        <w:tab/>
+      </w:r>
+      <w:r>
+        <w:rPr>
+          <w:szCs w:val="24"/>
+        </w:rPr>
+        <w:t>{{lead_time}}</w:t>
+      </w:r>
+      <w:r>
+        <w:rPr>
+          <w:szCs w:val="24"/>
+        </w:rPr>
         <w:tab/>
         <w:tab/>
         <w:tab/>
@@ -643,7 +652,7 @@
 </file>
 
 <file path=word/header1.xml><?xml version="1.0" encoding="utf-8"?>
-<w:hdr xmlns:o="urn:schemas-microsoft-com:office:office" xmlns:r="http://schemas.openxmlformats.org/officeDocument/2006/relationships" xmlns:v="urn:schemas-microsoft-com:vml" xmlns:w="http://schemas.openxmlformats.org/wordprocessingml/2006/main" xmlns:w10="urn:schemas-microsoft-com:office:word" xmlns:wp="http://schemas.openxmlformats.org/drawingml/2006/wordprocessingDrawing" xmlns:wps="http://schemas.microsoft.com/office/word/2010/wordprocessingShape" xmlns:wpg="http://schemas.microsoft.com/office/word/2010/wordprocessingGroup" xmlns:mc="http://schemas.openxmlformats.org/markup-compatibility/2006" xmlns:wp14="http://schemas.microsoft.com/office/word/2010/wordprocessingDrawing" xmlns:w14="http://schemas.microsoft.com/office/word/2010/wordml" xmlns:w15="http://schemas.microsoft.com/office/word/2012/wordml" mc:Ignorable="w14 wp14 w15">
+<w:hdr xmlns:o="urn:schemas-microsoft-com:office:office" xmlns:r="http://schemas.openxmlformats.org/officeDocument/2006/relationships" xmlns:v="urn:schemas-microsoft-com:vml" xmlns:w="http://schemas.openxmlformats.org/wordprocessingml/2006/main" xmlns:w10="urn:schemas-microsoft-com:office:word" xmlns:wp="http://schemas.openxmlformats.org/drawingml/2006/wordprocessingDrawing" xmlns:pic="http://schemas.openxmlformats.org/drawingml/2006/picture" xmlns:wps="http://schemas.microsoft.com/office/word/2010/wordprocessingShape" xmlns:wpg="http://schemas.microsoft.com/office/word/2010/wordprocessingGroup" xmlns:mc="http://schemas.openxmlformats.org/markup-compatibility/2006" xmlns:wp14="http://schemas.microsoft.com/office/word/2010/wordprocessingDrawing" xmlns:w14="http://schemas.microsoft.com/office/word/2010/wordml" xmlns:w15="http://schemas.microsoft.com/office/word/2012/wordml" mc:Ignorable="w14 wp14 w15">
   <w:p>
     <w:pPr>
       <w:pStyle w:val="Header"/>
@@ -657,7 +666,7 @@
 </file>
 
 <file path=word/header2.xml><?xml version="1.0" encoding="utf-8"?>
-<w:hdr xmlns:o="urn:schemas-microsoft-com:office:office" xmlns:r="http://schemas.openxmlformats.org/officeDocument/2006/relationships" xmlns:v="urn:schemas-microsoft-com:vml" xmlns:w="http://schemas.openxmlformats.org/wordprocessingml/2006/main" xmlns:w10="urn:schemas-microsoft-com:office:word" xmlns:wp="http://schemas.openxmlformats.org/drawingml/2006/wordprocessingDrawing" xmlns:wps="http://schemas.microsoft.com/office/word/2010/wordprocessingShape" xmlns:wpg="http://schemas.microsoft.com/office/word/2010/wordprocessingGroup" xmlns:mc="http://schemas.openxmlformats.org/markup-compatibility/2006" xmlns:wp14="http://schemas.microsoft.com/office/word/2010/wordprocessingDrawing" xmlns:w14="http://schemas.microsoft.com/office/word/2010/wordml" xmlns:w15="http://schemas.microsoft.com/office/word/2012/wordml" mc:Ignorable="w14 wp14 w15">
+<w:hdr xmlns:o="urn:schemas-microsoft-com:office:office" xmlns:r="http://schemas.openxmlformats.org/officeDocument/2006/relationships" xmlns:v="urn:schemas-microsoft-com:vml" xmlns:w="http://schemas.openxmlformats.org/wordprocessingml/2006/main" xmlns:w10="urn:schemas-microsoft-com:office:word" xmlns:wp="http://schemas.openxmlformats.org/drawingml/2006/wordprocessingDrawing" xmlns:pic="http://schemas.openxmlformats.org/drawingml/2006/picture" xmlns:wps="http://schemas.microsoft.com/office/word/2010/wordprocessingShape" xmlns:wpg="http://schemas.microsoft.com/office/word/2010/wordprocessingGroup" xmlns:mc="http://schemas.openxmlformats.org/markup-compatibility/2006" xmlns:wp14="http://schemas.microsoft.com/office/word/2010/wordprocessingDrawing" xmlns:w14="http://schemas.microsoft.com/office/word/2010/wordml" xmlns:w15="http://schemas.microsoft.com/office/word/2012/wordml" mc:Ignorable="w14 wp14 w15">
   <w:p>
     <w:pPr>
       <w:pStyle w:val="Header"/>
@@ -714,6 +723,7 @@
                   <a:prstGeom prst="rect">
                     <a:avLst/>
                   </a:prstGeom>
+                  <a:noFill/>
                 </pic:spPr>
               </pic:pic>
             </a:graphicData>
@@ -733,7 +743,7 @@
 </file>
 
 <file path=word/header3.xml><?xml version="1.0" encoding="utf-8"?>
-<w:hdr xmlns:o="urn:schemas-microsoft-com:office:office" xmlns:r="http://schemas.openxmlformats.org/officeDocument/2006/relationships" xmlns:v="urn:schemas-microsoft-com:vml" xmlns:w="http://schemas.openxmlformats.org/wordprocessingml/2006/main" xmlns:w10="urn:schemas-microsoft-com:office:word" xmlns:wp="http://schemas.openxmlformats.org/drawingml/2006/wordprocessingDrawing" xmlns:wps="http://schemas.microsoft.com/office/word/2010/wordprocessingShape" xmlns:wpg="http://schemas.microsoft.com/office/word/2010/wordprocessingGroup" xmlns:mc="http://schemas.openxmlformats.org/markup-compatibility/2006" xmlns:wp14="http://schemas.microsoft.com/office/word/2010/wordprocessingDrawing" xmlns:w14="http://schemas.microsoft.com/office/word/2010/wordml" xmlns:w15="http://schemas.microsoft.com/office/word/2012/wordml" mc:Ignorable="w14 wp14 w15">
+<w:hdr xmlns:o="urn:schemas-microsoft-com:office:office" xmlns:r="http://schemas.openxmlformats.org/officeDocument/2006/relationships" xmlns:v="urn:schemas-microsoft-com:vml" xmlns:w="http://schemas.openxmlformats.org/wordprocessingml/2006/main" xmlns:w10="urn:schemas-microsoft-com:office:word" xmlns:wp="http://schemas.openxmlformats.org/drawingml/2006/wordprocessingDrawing" xmlns:pic="http://schemas.openxmlformats.org/drawingml/2006/picture" xmlns:wps="http://schemas.microsoft.com/office/word/2010/wordprocessingShape" xmlns:wpg="http://schemas.microsoft.com/office/word/2010/wordprocessingGroup" xmlns:mc="http://schemas.openxmlformats.org/markup-compatibility/2006" xmlns:wp14="http://schemas.microsoft.com/office/word/2010/wordprocessingDrawing" xmlns:w14="http://schemas.microsoft.com/office/word/2010/wordml" xmlns:w15="http://schemas.microsoft.com/office/word/2012/wordml" mc:Ignorable="w14 wp14 w15">
   <w:p>
     <w:pPr>
       <w:pStyle w:val="Header"/>
@@ -790,6 +800,7 @@
                   <a:prstGeom prst="rect">
                     <a:avLst/>
                   </a:prstGeom>
+                  <a:noFill/>
                 </pic:spPr>
               </pic:pic>
             </a:graphicData>
@@ -823,6 +834,7 @@
         </w:tabs>
         <w:ind w:left="0" w:hanging="0"/>
       </w:pPr>
+      <w:rPr/>
     </w:lvl>
     <w:lvl w:ilvl="1">
       <w:start w:val="1"/>
@@ -836,6 +848,7 @@
         </w:tabs>
         <w:ind w:left="0" w:hanging="0"/>
       </w:pPr>
+      <w:rPr/>
     </w:lvl>
     <w:lvl w:ilvl="2">
       <w:start w:val="1"/>
@@ -849,6 +862,7 @@
         </w:tabs>
         <w:ind w:left="0" w:hanging="0"/>
       </w:pPr>
+      <w:rPr/>
     </w:lvl>
     <w:lvl w:ilvl="3">
       <w:start w:val="1"/>
@@ -862,6 +876,7 @@
         </w:tabs>
         <w:ind w:left="0" w:hanging="0"/>
       </w:pPr>
+      <w:rPr/>
     </w:lvl>
     <w:lvl w:ilvl="4">
       <w:start w:val="1"/>
@@ -875,6 +890,7 @@
         </w:tabs>
         <w:ind w:left="0" w:hanging="0"/>
       </w:pPr>
+      <w:rPr/>
     </w:lvl>
     <w:lvl w:ilvl="5">
       <w:start w:val="1"/>
@@ -888,6 +904,7 @@
         </w:tabs>
         <w:ind w:left="0" w:hanging="0"/>
       </w:pPr>
+      <w:rPr/>
     </w:lvl>
     <w:lvl w:ilvl="6">
       <w:start w:val="1"/>
@@ -901,6 +918,7 @@
         </w:tabs>
         <w:ind w:left="0" w:hanging="0"/>
       </w:pPr>
+      <w:rPr/>
     </w:lvl>
     <w:lvl w:ilvl="7">
       <w:start w:val="1"/>
@@ -914,6 +932,7 @@
         </w:tabs>
         <w:ind w:left="0" w:hanging="0"/>
       </w:pPr>
+      <w:rPr/>
     </w:lvl>
     <w:lvl w:ilvl="8">
       <w:start w:val="1"/>
@@ -927,11 +946,254 @@
         </w:tabs>
         <w:ind w:left="0" w:hanging="0"/>
       </w:pPr>
+      <w:rPr/>
     </w:lvl>
   </w:abstractNum>
   <w:abstractNum w:abstractNumId="2">
     <w:lvl w:ilvl="0">
       <w:start w:val="1"/>
+      <w:numFmt w:val="bullet"/>
+      <w:lvlText w:val=""/>
+      <w:lvlJc w:val="left"/>
+      <w:pPr>
+        <w:tabs>
+          <w:tab w:val="num" w:pos="720"/>
+        </w:tabs>
+        <w:ind w:left="720" w:hanging="360"/>
+      </w:pPr>
+      <w:rPr>
+        <w:rFonts w:ascii="Symbol" w:hAnsi="Symbol" w:cs="Symbol" w:hint="default"/>
+      </w:rPr>
+    </w:lvl>
+    <w:lvl w:ilvl="1">
+      <w:start w:val="1"/>
+      <w:numFmt w:val="decimal"/>
+      <w:lvlText w:val="%2."/>
+      <w:lvlJc w:val="left"/>
+      <w:pPr>
+        <w:tabs>
+          <w:tab w:val="num" w:pos="1080"/>
+        </w:tabs>
+        <w:ind w:left="1080" w:hanging="360"/>
+      </w:pPr>
+      <w:rPr/>
+    </w:lvl>
+    <w:lvl w:ilvl="2">
+      <w:start w:val="1"/>
+      <w:numFmt w:val="decimal"/>
+      <w:lvlText w:val="%3."/>
+      <w:lvlJc w:val="left"/>
+      <w:pPr>
+        <w:tabs>
+          <w:tab w:val="num" w:pos="1440"/>
+        </w:tabs>
+        <w:ind w:left="1440" w:hanging="360"/>
+      </w:pPr>
+      <w:rPr/>
+    </w:lvl>
+    <w:lvl w:ilvl="3">
+      <w:start w:val="1"/>
+      <w:numFmt w:val="decimal"/>
+      <w:lvlText w:val="%4."/>
+      <w:lvlJc w:val="left"/>
+      <w:pPr>
+        <w:tabs>
+          <w:tab w:val="num" w:pos="1800"/>
+        </w:tabs>
+        <w:ind w:left="1800" w:hanging="360"/>
+      </w:pPr>
+      <w:rPr/>
+    </w:lvl>
+    <w:lvl w:ilvl="4">
+      <w:start w:val="1"/>
+      <w:numFmt w:val="decimal"/>
+      <w:lvlText w:val="%5."/>
+      <w:lvlJc w:val="left"/>
+      <w:pPr>
+        <w:tabs>
+          <w:tab w:val="num" w:pos="2160"/>
+        </w:tabs>
+        <w:ind w:left="2160" w:hanging="360"/>
+      </w:pPr>
+      <w:rPr/>
+    </w:lvl>
+    <w:lvl w:ilvl="5">
+      <w:start w:val="1"/>
+      <w:numFmt w:val="decimal"/>
+      <w:lvlText w:val="%6."/>
+      <w:lvlJc w:val="left"/>
+      <w:pPr>
+        <w:tabs>
+          <w:tab w:val="num" w:pos="2520"/>
+        </w:tabs>
+        <w:ind w:left="2520" w:hanging="360"/>
+      </w:pPr>
+      <w:rPr/>
+    </w:lvl>
+    <w:lvl w:ilvl="6">
+      <w:start w:val="1"/>
+      <w:numFmt w:val="decimal"/>
+      <w:lvlText w:val="%7."/>
+      <w:lvlJc w:val="left"/>
+      <w:pPr>
+        <w:tabs>
+          <w:tab w:val="num" w:pos="2880"/>
+        </w:tabs>
+        <w:ind w:left="2880" w:hanging="360"/>
+      </w:pPr>
+      <w:rPr/>
+    </w:lvl>
+    <w:lvl w:ilvl="7">
+      <w:start w:val="1"/>
+      <w:numFmt w:val="decimal"/>
+      <w:lvlText w:val="%8."/>
+      <w:lvlJc w:val="left"/>
+      <w:pPr>
+        <w:tabs>
+          <w:tab w:val="num" w:pos="3240"/>
+        </w:tabs>
+        <w:ind w:left="3240" w:hanging="360"/>
+      </w:pPr>
+      <w:rPr/>
+    </w:lvl>
+    <w:lvl w:ilvl="8">
+      <w:start w:val="1"/>
+      <w:numFmt w:val="decimal"/>
+      <w:lvlText w:val="%9."/>
+      <w:lvlJc w:val="left"/>
+      <w:pPr>
+        <w:tabs>
+          <w:tab w:val="num" w:pos="3600"/>
+        </w:tabs>
+        <w:ind w:left="3600" w:hanging="360"/>
+      </w:pPr>
+      <w:rPr/>
+    </w:lvl>
+  </w:abstractNum>
+  <w:abstractNum w:abstractNumId="3">
+    <w:lvl w:ilvl="0">
+      <w:start w:val="1"/>
+      <w:numFmt w:val="bullet"/>
+      <w:lvlText w:val=""/>
+      <w:lvlJc w:val="left"/>
+      <w:pPr>
+        <w:tabs>
+          <w:tab w:val="num" w:pos="0"/>
+        </w:tabs>
+        <w:ind w:left="720" w:hanging="360"/>
+      </w:pPr>
+      <w:rPr>
+        <w:rFonts w:ascii="Symbol" w:hAnsi="Symbol" w:cs="Symbol" w:hint="default"/>
+      </w:rPr>
+    </w:lvl>
+    <w:lvl w:ilvl="1">
+      <w:start w:val="1"/>
+      <w:numFmt w:val="decimal"/>
+      <w:lvlText w:val="%2."/>
+      <w:lvlJc w:val="left"/>
+      <w:pPr>
+        <w:tabs>
+          <w:tab w:val="num" w:pos="1080"/>
+        </w:tabs>
+        <w:ind w:left="1080" w:hanging="360"/>
+      </w:pPr>
+      <w:rPr/>
+    </w:lvl>
+    <w:lvl w:ilvl="2">
+      <w:start w:val="1"/>
+      <w:numFmt w:val="decimal"/>
+      <w:lvlText w:val="%3."/>
+      <w:lvlJc w:val="left"/>
+      <w:pPr>
+        <w:tabs>
+          <w:tab w:val="num" w:pos="1440"/>
+        </w:tabs>
+        <w:ind w:left="1440" w:hanging="360"/>
+      </w:pPr>
+      <w:rPr/>
+    </w:lvl>
+    <w:lvl w:ilvl="3">
+      <w:start w:val="1"/>
+      <w:numFmt w:val="decimal"/>
+      <w:lvlText w:val="%4."/>
+      <w:lvlJc w:val="left"/>
+      <w:pPr>
+        <w:tabs>
+          <w:tab w:val="num" w:pos="1800"/>
+        </w:tabs>
+        <w:ind w:left="1800" w:hanging="360"/>
+      </w:pPr>
+      <w:rPr/>
+    </w:lvl>
+    <w:lvl w:ilvl="4">
+      <w:start w:val="1"/>
+      <w:numFmt w:val="decimal"/>
+      <w:lvlText w:val="%5."/>
+      <w:lvlJc w:val="left"/>
+      <w:pPr>
+        <w:tabs>
+          <w:tab w:val="num" w:pos="2160"/>
+        </w:tabs>
+        <w:ind w:left="2160" w:hanging="360"/>
+      </w:pPr>
+      <w:rPr/>
+    </w:lvl>
+    <w:lvl w:ilvl="5">
+      <w:start w:val="1"/>
+      <w:numFmt w:val="decimal"/>
+      <w:lvlText w:val="%6."/>
+      <w:lvlJc w:val="left"/>
+      <w:pPr>
+        <w:tabs>
+          <w:tab w:val="num" w:pos="2520"/>
+        </w:tabs>
+        <w:ind w:left="2520" w:hanging="360"/>
+      </w:pPr>
+      <w:rPr/>
+    </w:lvl>
+    <w:lvl w:ilvl="6">
+      <w:start w:val="1"/>
+      <w:numFmt w:val="decimal"/>
+      <w:lvlText w:val="%7."/>
+      <w:lvlJc w:val="left"/>
+      <w:pPr>
+        <w:tabs>
+          <w:tab w:val="num" w:pos="2880"/>
+        </w:tabs>
+        <w:ind w:left="2880" w:hanging="360"/>
+      </w:pPr>
+      <w:rPr/>
+    </w:lvl>
+    <w:lvl w:ilvl="7">
+      <w:start w:val="1"/>
+      <w:numFmt w:val="decimal"/>
+      <w:lvlText w:val="%8."/>
+      <w:lvlJc w:val="left"/>
+      <w:pPr>
+        <w:tabs>
+          <w:tab w:val="num" w:pos="3240"/>
+        </w:tabs>
+        <w:ind w:left="3240" w:hanging="360"/>
+      </w:pPr>
+      <w:rPr/>
+    </w:lvl>
+    <w:lvl w:ilvl="8">
+      <w:start w:val="1"/>
+      <w:numFmt w:val="decimal"/>
+      <w:lvlText w:val="%9."/>
+      <w:lvlJc w:val="left"/>
+      <w:pPr>
+        <w:tabs>
+          <w:tab w:val="num" w:pos="3600"/>
+        </w:tabs>
+        <w:ind w:left="3600" w:hanging="360"/>
+      </w:pPr>
+      <w:rPr/>
+    </w:lvl>
+  </w:abstractNum>
+  <w:abstractNum w:abstractNumId="4">
+    <w:lvl w:ilvl="0">
+      <w:start w:val="1"/>
       <w:numFmt w:val="none"/>
       <w:suff w:val="nothing"/>
       <w:lvlText w:val=""/>
@@ -942,7 +1204,6 @@
         </w:tabs>
         <w:ind w:left="0" w:hanging="0"/>
       </w:pPr>
-      <w:rPr/>
     </w:lvl>
     <w:lvl w:ilvl="1">
       <w:start w:val="1"/>
@@ -956,7 +1217,6 @@
         </w:tabs>
         <w:ind w:left="0" w:hanging="0"/>
       </w:pPr>
-      <w:rPr/>
     </w:lvl>
     <w:lvl w:ilvl="2">
       <w:start w:val="1"/>
@@ -970,7 +1230,6 @@
         </w:tabs>
         <w:ind w:left="0" w:hanging="0"/>
       </w:pPr>
-      <w:rPr/>
     </w:lvl>
     <w:lvl w:ilvl="3">
       <w:start w:val="1"/>
@@ -984,7 +1243,6 @@
         </w:tabs>
         <w:ind w:left="0" w:hanging="0"/>
       </w:pPr>
-      <w:rPr/>
     </w:lvl>
     <w:lvl w:ilvl="4">
       <w:start w:val="1"/>
@@ -998,7 +1256,6 @@
         </w:tabs>
         <w:ind w:left="0" w:hanging="0"/>
       </w:pPr>
-      <w:rPr/>
     </w:lvl>
     <w:lvl w:ilvl="5">
       <w:start w:val="1"/>
@@ -1012,7 +1269,6 @@
         </w:tabs>
         <w:ind w:left="0" w:hanging="0"/>
       </w:pPr>
-      <w:rPr/>
     </w:lvl>
     <w:lvl w:ilvl="6">
       <w:start w:val="1"/>
@@ -1026,7 +1282,6 @@
         </w:tabs>
         <w:ind w:left="0" w:hanging="0"/>
       </w:pPr>
-      <w:rPr/>
     </w:lvl>
     <w:lvl w:ilvl="7">
       <w:start w:val="1"/>
@@ -1040,7 +1295,6 @@
         </w:tabs>
         <w:ind w:left="0" w:hanging="0"/>
       </w:pPr>
-      <w:rPr/>
     </w:lvl>
     <w:lvl w:ilvl="8">
       <w:start w:val="1"/>
@@ -1054,249 +1308,6 @@
         </w:tabs>
         <w:ind w:left="0" w:hanging="0"/>
       </w:pPr>
-      <w:rPr/>
-    </w:lvl>
-  </w:abstractNum>
-  <w:abstractNum w:abstractNumId="3">
-    <w:lvl w:ilvl="0">
-      <w:start w:val="1"/>
-      <w:numFmt w:val="bullet"/>
-      <w:lvlText w:val=""/>
-      <w:lvlJc w:val="left"/>
-      <w:pPr>
-        <w:tabs>
-          <w:tab w:val="num" w:pos="720"/>
-        </w:tabs>
-        <w:ind w:left="720" w:hanging="360"/>
-      </w:pPr>
-      <w:rPr>
-        <w:rFonts w:ascii="Symbol" w:hAnsi="Symbol" w:cs="Symbol" w:hint="default"/>
-      </w:rPr>
-    </w:lvl>
-    <w:lvl w:ilvl="1">
-      <w:start w:val="1"/>
-      <w:numFmt w:val="decimal"/>
-      <w:lvlText w:val="%2."/>
-      <w:lvlJc w:val="left"/>
-      <w:pPr>
-        <w:tabs>
-          <w:tab w:val="num" w:pos="1080"/>
-        </w:tabs>
-        <w:ind w:left="1080" w:hanging="360"/>
-      </w:pPr>
-      <w:rPr/>
-    </w:lvl>
-    <w:lvl w:ilvl="2">
-      <w:start w:val="1"/>
-      <w:numFmt w:val="decimal"/>
-      <w:lvlText w:val="%3."/>
-      <w:lvlJc w:val="left"/>
-      <w:pPr>
-        <w:tabs>
-          <w:tab w:val="num" w:pos="1440"/>
-        </w:tabs>
-        <w:ind w:left="1440" w:hanging="360"/>
-      </w:pPr>
-      <w:rPr/>
-    </w:lvl>
-    <w:lvl w:ilvl="3">
-      <w:start w:val="1"/>
-      <w:numFmt w:val="decimal"/>
-      <w:lvlText w:val="%4."/>
-      <w:lvlJc w:val="left"/>
-      <w:pPr>
-        <w:tabs>
-          <w:tab w:val="num" w:pos="1800"/>
-        </w:tabs>
-        <w:ind w:left="1800" w:hanging="360"/>
-      </w:pPr>
-      <w:rPr/>
-    </w:lvl>
-    <w:lvl w:ilvl="4">
-      <w:start w:val="1"/>
-      <w:numFmt w:val="decimal"/>
-      <w:lvlText w:val="%5."/>
-      <w:lvlJc w:val="left"/>
-      <w:pPr>
-        <w:tabs>
-          <w:tab w:val="num" w:pos="2160"/>
-        </w:tabs>
-        <w:ind w:left="2160" w:hanging="360"/>
-      </w:pPr>
-      <w:rPr/>
-    </w:lvl>
-    <w:lvl w:ilvl="5">
-      <w:start w:val="1"/>
-      <w:numFmt w:val="decimal"/>
-      <w:lvlText w:val="%6."/>
-      <w:lvlJc w:val="left"/>
-      <w:pPr>
-        <w:tabs>
-          <w:tab w:val="num" w:pos="2520"/>
-        </w:tabs>
-        <w:ind w:left="2520" w:hanging="360"/>
-      </w:pPr>
-      <w:rPr/>
-    </w:lvl>
-    <w:lvl w:ilvl="6">
-      <w:start w:val="1"/>
-      <w:numFmt w:val="decimal"/>
-      <w:lvlText w:val="%7."/>
-      <w:lvlJc w:val="left"/>
-      <w:pPr>
-        <w:tabs>
-          <w:tab w:val="num" w:pos="2880"/>
-        </w:tabs>
-        <w:ind w:left="2880" w:hanging="360"/>
-      </w:pPr>
-      <w:rPr/>
-    </w:lvl>
-    <w:lvl w:ilvl="7">
-      <w:start w:val="1"/>
-      <w:numFmt w:val="decimal"/>
-      <w:lvlText w:val="%8."/>
-      <w:lvlJc w:val="left"/>
-      <w:pPr>
-        <w:tabs>
-          <w:tab w:val="num" w:pos="3240"/>
-        </w:tabs>
-        <w:ind w:left="3240" w:hanging="360"/>
-      </w:pPr>
-      <w:rPr/>
-    </w:lvl>
-    <w:lvl w:ilvl="8">
-      <w:start w:val="1"/>
-      <w:numFmt w:val="decimal"/>
-      <w:lvlText w:val="%9."/>
-      <w:lvlJc w:val="left"/>
-      <w:pPr>
-        <w:tabs>
-          <w:tab w:val="num" w:pos="3600"/>
-        </w:tabs>
-        <w:ind w:left="3600" w:hanging="360"/>
-      </w:pPr>
-      <w:rPr/>
-    </w:lvl>
-  </w:abstractNum>
-  <w:abstractNum w:abstractNumId="4">
-    <w:lvl w:ilvl="0">
-      <w:start w:val="1"/>
-      <w:numFmt w:val="bullet"/>
-      <w:lvlText w:val=""/>
-      <w:lvlJc w:val="left"/>
-      <w:pPr>
-        <w:tabs>
-          <w:tab w:val="num" w:pos="0"/>
-        </w:tabs>
-        <w:ind w:left="720" w:hanging="360"/>
-      </w:pPr>
-      <w:rPr>
-        <w:rFonts w:ascii="Symbol" w:hAnsi="Symbol" w:cs="Symbol" w:hint="default"/>
-      </w:rPr>
-    </w:lvl>
-    <w:lvl w:ilvl="1">
-      <w:start w:val="1"/>
-      <w:numFmt w:val="decimal"/>
-      <w:lvlText w:val="%2."/>
-      <w:lvlJc w:val="left"/>
-      <w:pPr>
-        <w:tabs>
-          <w:tab w:val="num" w:pos="1080"/>
-        </w:tabs>
-        <w:ind w:left="1080" w:hanging="360"/>
-      </w:pPr>
-      <w:rPr/>
-    </w:lvl>
-    <w:lvl w:ilvl="2">
-      <w:start w:val="1"/>
-      <w:numFmt w:val="decimal"/>
-      <w:lvlText w:val="%3."/>
-      <w:lvlJc w:val="left"/>
-      <w:pPr>
-        <w:tabs>
-          <w:tab w:val="num" w:pos="1440"/>
-        </w:tabs>
-        <w:ind w:left="1440" w:hanging="360"/>
-      </w:pPr>
-      <w:rPr/>
-    </w:lvl>
-    <w:lvl w:ilvl="3">
-      <w:start w:val="1"/>
-      <w:numFmt w:val="decimal"/>
-      <w:lvlText w:val="%4."/>
-      <w:lvlJc w:val="left"/>
-      <w:pPr>
-        <w:tabs>
-          <w:tab w:val="num" w:pos="1800"/>
-        </w:tabs>
-        <w:ind w:left="1800" w:hanging="360"/>
-      </w:pPr>
-      <w:rPr/>
-    </w:lvl>
-    <w:lvl w:ilvl="4">
-      <w:start w:val="1"/>
-      <w:numFmt w:val="decimal"/>
-      <w:lvlText w:val="%5."/>
-      <w:lvlJc w:val="left"/>
-      <w:pPr>
-        <w:tabs>
-          <w:tab w:val="num" w:pos="2160"/>
-        </w:tabs>
-        <w:ind w:left="2160" w:hanging="360"/>
-      </w:pPr>
-      <w:rPr/>
-    </w:lvl>
-    <w:lvl w:ilvl="5">
-      <w:start w:val="1"/>
-      <w:numFmt w:val="decimal"/>
-      <w:lvlText w:val="%6."/>
-      <w:lvlJc w:val="left"/>
-      <w:pPr>
-        <w:tabs>
-          <w:tab w:val="num" w:pos="2520"/>
-        </w:tabs>
-        <w:ind w:left="2520" w:hanging="360"/>
-      </w:pPr>
-      <w:rPr/>
-    </w:lvl>
-    <w:lvl w:ilvl="6">
-      <w:start w:val="1"/>
-      <w:numFmt w:val="decimal"/>
-      <w:lvlText w:val="%7."/>
-      <w:lvlJc w:val="left"/>
-      <w:pPr>
-        <w:tabs>
-          <w:tab w:val="num" w:pos="2880"/>
-        </w:tabs>
-        <w:ind w:left="2880" w:hanging="360"/>
-      </w:pPr>
-      <w:rPr/>
-    </w:lvl>
-    <w:lvl w:ilvl="7">
-      <w:start w:val="1"/>
-      <w:numFmt w:val="decimal"/>
-      <w:lvlText w:val="%8."/>
-      <w:lvlJc w:val="left"/>
-      <w:pPr>
-        <w:tabs>
-          <w:tab w:val="num" w:pos="3240"/>
-        </w:tabs>
-        <w:ind w:left="3240" w:hanging="360"/>
-      </w:pPr>
-      <w:rPr/>
-    </w:lvl>
-    <w:lvl w:ilvl="8">
-      <w:start w:val="1"/>
-      <w:numFmt w:val="decimal"/>
-      <w:lvlText w:val="%9."/>
-      <w:lvlJc w:val="left"/>
-      <w:pPr>
-        <w:tabs>
-          <w:tab w:val="num" w:pos="3600"/>
-        </w:tabs>
-        <w:ind w:left="3600" w:hanging="360"/>
-      </w:pPr>
-      <w:rPr/>
     </w:lvl>
   </w:abstractNum>
   <w:num w:numId="1">
@@ -1351,7 +1362,7 @@
     </w:rPr>
   </w:style>
   <w:style w:type="paragraph" w:styleId="Heading1">
-    <w:name w:val="Heading 1"/>
+    <w:name w:val="heading 1"/>
     <w:basedOn w:val="Normal"/>
     <w:next w:val="Normal"/>
     <w:qFormat/>
@@ -1359,7 +1370,7 @@
       <w:keepNext w:val="true"/>
       <w:numPr>
         <w:ilvl w:val="0"/>
-        <w:numId w:val="2"/>
+        <w:numId w:val="1"/>
       </w:numPr>
       <w:outlineLvl w:val="0"/>
     </w:pPr>
@@ -1470,7 +1481,7 @@
     </w:rPr>
   </w:style>
   <w:style w:type="paragraph" w:styleId="Caption">
-    <w:name w:val="Caption"/>
+    <w:name w:val="caption"/>
     <w:basedOn w:val="Normal"/>
     <w:qFormat/>
     <w:pPr>
@@ -1496,7 +1507,7 @@
       <w:rFonts w:cs="Arial"/>
     </w:rPr>
   </w:style>
-  <w:style w:type="paragraph" w:styleId="Caption1">
+  <w:style w:type="paragraph" w:styleId="caption1">
     <w:name w:val="caption1"/>
     <w:basedOn w:val="Normal"/>
     <w:qFormat/>
@@ -1527,7 +1538,7 @@
     <w:rPr/>
   </w:style>
   <w:style w:type="paragraph" w:styleId="Header">
-    <w:name w:val="Header"/>
+    <w:name w:val="header"/>
     <w:basedOn w:val="Normal"/>
     <w:pPr>
       <w:tabs>
@@ -1539,7 +1550,7 @@
     <w:rPr/>
   </w:style>
   <w:style w:type="paragraph" w:styleId="Footer">
-    <w:name w:val="Footer"/>
+    <w:name w:val="footer"/>
     <w:basedOn w:val="Normal"/>
     <w:pPr>
       <w:tabs>

</xml_diff>